<commit_message>
make it work again
</commit_message>
<xml_diff>
--- a/data-raw/GrowingShadeUseReport.docx
+++ b/data-raw/GrowingShadeUseReport.docx
@@ -15,7 +15,7 @@
         <w:pStyle w:val="Date"/>
       </w:pPr>
       <w:r>
-        <w:t>17 March 2022</w:t>
+        <w:t>18 March 2022</w:t>
       </w:r>
     </w:p>
     <w:sdt>
@@ -26,7 +26,7 @@
           <w:sz w:val="22"/>
           <w:szCs w:val="20"/>
         </w:rPr>
-        <w:id w:val="790331069"/>
+        <w:id w:val="-1657683068"/>
         <w:docPartObj>
           <w:docPartGallery w:val="Table of Contents"/>
           <w:docPartUnique/>
@@ -67,7 +67,7 @@
           <w:r>
             <w:fldChar w:fldCharType="separate"/>
           </w:r>
-          <w:hyperlink w:anchor="_Toc98406947" w:history="1">
+          <w:hyperlink w:anchor="_Toc98490783" w:history="1">
             <w:r>
               <w:rPr>
                 <w:rStyle w:val="Hyperlink"/>
@@ -113,7 +113,7 @@
                 <w:noProof/>
                 <w:webHidden/>
               </w:rPr>
-              <w:instrText xml:space="preserve"> PAGEREF _Toc98406947 \h </w:instrText>
+              <w:instrText xml:space="preserve"> PAGEREF _Toc98490783 \h </w:instrText>
             </w:r>
             <w:r>
               <w:rPr>
@@ -159,7 +159,7 @@
               <w:szCs w:val="24"/>
             </w:rPr>
           </w:pPr>
-          <w:hyperlink w:anchor="_Toc98406948" w:history="1">
+          <w:hyperlink w:anchor="_Toc98490784" w:history="1">
             <w:r>
               <w:rPr>
                 <w:rStyle w:val="Hyperlink"/>
@@ -199,7 +199,7 @@
               <w:rPr>
                 <w:webHidden/>
               </w:rPr>
-              <w:instrText xml:space="preserve"> PAGEREF _Toc98406948 \h </w:instrText>
+              <w:instrText xml:space="preserve"> PAGEREF _Toc98490784 \h </w:instrText>
             </w:r>
             <w:r>
               <w:rPr>
@@ -241,7 +241,7 @@
               <w:szCs w:val="24"/>
             </w:rPr>
           </w:pPr>
-          <w:hyperlink w:anchor="_Toc98406949" w:history="1">
+          <w:hyperlink w:anchor="_Toc98490785" w:history="1">
             <w:r>
               <w:rPr>
                 <w:rStyle w:val="Hyperlink"/>
@@ -281,7 +281,7 @@
               <w:rPr>
                 <w:webHidden/>
               </w:rPr>
-              <w:instrText xml:space="preserve"> PAGEREF _Toc98406949 \h </w:instrText>
+              <w:instrText xml:space="preserve"> PAGEREF _Toc98490785 \h </w:instrText>
             </w:r>
             <w:r>
               <w:rPr>
@@ -323,7 +323,7 @@
               <w:szCs w:val="24"/>
             </w:rPr>
           </w:pPr>
-          <w:hyperlink w:anchor="_Toc98406950" w:history="1">
+          <w:hyperlink w:anchor="_Toc98490786" w:history="1">
             <w:r>
               <w:rPr>
                 <w:rStyle w:val="Hyperlink"/>
@@ -367,7 +367,7 @@
                 <w:noProof/>
                 <w:webHidden/>
               </w:rPr>
-              <w:instrText xml:space="preserve"> PAGEREF _Toc98406950 \h </w:instrText>
+              <w:instrText xml:space="preserve"> PAGEREF _Toc98490786 \h </w:instrText>
             </w:r>
             <w:r>
               <w:rPr>
@@ -413,7 +413,7 @@
               <w:szCs w:val="24"/>
             </w:rPr>
           </w:pPr>
-          <w:hyperlink w:anchor="_Toc98406951" w:history="1">
+          <w:hyperlink w:anchor="_Toc98490787" w:history="1">
             <w:r>
               <w:rPr>
                 <w:rStyle w:val="Hyperlink"/>
@@ -457,7 +457,7 @@
                 <w:noProof/>
                 <w:webHidden/>
               </w:rPr>
-              <w:instrText xml:space="preserve"> PAGEREF _Toc98406951 \h </w:instrText>
+              <w:instrText xml:space="preserve"> PAGEREF _Toc98490787 \h </w:instrText>
             </w:r>
             <w:r>
               <w:rPr>
@@ -503,7 +503,7 @@
               <w:szCs w:val="24"/>
             </w:rPr>
           </w:pPr>
-          <w:hyperlink w:anchor="_Toc98406952" w:history="1">
+          <w:hyperlink w:anchor="_Toc98490788" w:history="1">
             <w:r>
               <w:rPr>
                 <w:rStyle w:val="Hyperlink"/>
@@ -547,7 +547,7 @@
                 <w:noProof/>
                 <w:webHidden/>
               </w:rPr>
-              <w:instrText xml:space="preserve"> PAGEREF _Toc98406952 \h </w:instrText>
+              <w:instrText xml:space="preserve"> PAGEREF _Toc98490788 \h </w:instrText>
             </w:r>
             <w:r>
               <w:rPr>
@@ -590,7 +590,7 @@
         <w:pStyle w:val="Heading1"/>
       </w:pPr>
       <w:bookmarkStart w:id="0" w:name="introduction"/>
-      <w:bookmarkStart w:id="1" w:name="_Toc98406947"/>
+      <w:bookmarkStart w:id="1" w:name="_Toc98490783"/>
       <w:r>
         <w:t>1</w:t>
       </w:r>
@@ -685,7 +685,7 @@
         <w:pStyle w:val="Heading2"/>
       </w:pPr>
       <w:bookmarkStart w:id="2" w:name="presentations-conducted"/>
-      <w:bookmarkStart w:id="3" w:name="_Toc98406948"/>
+      <w:bookmarkStart w:id="3" w:name="_Toc98490784"/>
       <w:r>
         <w:t>1.1</w:t>
       </w:r>
@@ -767,7 +767,7 @@
         <w:pStyle w:val="Heading2"/>
       </w:pPr>
       <w:bookmarkStart w:id="4" w:name="application-usage"/>
-      <w:bookmarkStart w:id="5" w:name="_Toc98406949"/>
+      <w:bookmarkStart w:id="5" w:name="_Toc98490785"/>
       <w:bookmarkEnd w:id="2"/>
       <w:r>
         <w:lastRenderedPageBreak/>
@@ -795,7 +795,7 @@
         <w:pStyle w:val="Heading3"/>
       </w:pPr>
       <w:bookmarkStart w:id="6" w:name="who-is-using-the-app"/>
-      <w:bookmarkStart w:id="7" w:name="_Toc98406950"/>
+      <w:bookmarkStart w:id="7" w:name="_Toc98490786"/>
       <w:r>
         <w:t>1.2.1</w:t>
       </w:r>
@@ -819,10 +819,10 @@
           <w:noProof/>
         </w:rPr>
         <w:drawing>
-          <wp:inline distT="0" distB="0" distL="0" distR="0" wp14:anchorId="31CA89E0" wp14:editId="42182CB1">
+          <wp:inline distT="0" distB="0" distL="0" distR="0" wp14:anchorId="1646AA03" wp14:editId="2FF4E186">
             <wp:extent cx="6400800" cy="3200400"/>
             <wp:effectExtent l="0" t="0" r="0" b="0"/>
-            <wp:docPr id="1" name="Picture" descr="Figure 1.1: Average time that each user has spent engaged on the Growing Shade application."/>
+            <wp:docPr id="1" name="Picture" descr="Figure 1.1: Users accessing the Growing Shade application by city."/>
             <wp:cNvGraphicFramePr/>
             <a:graphic xmlns:a="http://schemas.openxmlformats.org/drawingml/2006/main">
               <a:graphicData uri="http://schemas.openxmlformats.org/drawingml/2006/picture">
@@ -866,7 +866,7 @@
         <w:pStyle w:val="ImageCaption"/>
       </w:pPr>
       <w:r>
-        <w:t>Figure 1.1: Average time that each user has spent engaged on the Growing Shade application.</w:t>
+        <w:t>Figure 1.1: Users accessing the Growing Shade application by city.</w:t>
       </w:r>
     </w:p>
     <w:p>
@@ -880,10 +880,10 @@
       </w:pPr>
       <w:r>
         <w:lastRenderedPageBreak/>
-        <w:t>But the east metro (esp. Maplewood) has the highes</w:t>
+        <w:t>But the east metro (esp. Maplewood) has the highest engagement where people</w:t>
       </w:r>
       <w:r>
-        <w:t>t engagement where people have spent the most time on the application (Figure 1.2).</w:t>
+        <w:t xml:space="preserve"> have spent the most time, on average, within the application (Figure 1.2).</w:t>
       </w:r>
     </w:p>
     <w:p>
@@ -892,7 +892,7 @@
           <w:noProof/>
         </w:rPr>
         <w:drawing>
-          <wp:inline distT="0" distB="0" distL="0" distR="0" wp14:anchorId="347765BB" wp14:editId="63869232">
+          <wp:inline distT="0" distB="0" distL="0" distR="0" wp14:anchorId="607CA081" wp14:editId="28265200">
             <wp:extent cx="6400800" cy="3200400"/>
             <wp:effectExtent l="0" t="0" r="0" b="0"/>
             <wp:docPr id="2" name="Picture" descr="Figure 1.2: Average time that each user has spent engaged on the Growing Shade application."/>
@@ -947,10 +947,10 @@
         <w:pStyle w:val="BodyText"/>
       </w:pPr>
       <w:r>
-        <w:t>While Growing Shade has a scope limited to the 7 county region, we do see enga</w:t>
+        <w:t>While Growing Shade has a scope limited to the 7 county region, we do see engagement a</w:t>
       </w:r>
       <w:r>
-        <w:t>gement across the state (and also in neighboring states). Table 1.1 lists the other cities in Minnesota where more than one person has accessed Growing Shade.</w:t>
+        <w:t>cross the state (and also in neighboring states). Table 1.1 lists the other cities in Minnesota where more than one person has accessed Growing Shade.</w:t>
       </w:r>
     </w:p>
     <w:p>
@@ -1477,7 +1477,7 @@
         <w:pStyle w:val="Heading3"/>
       </w:pPr>
       <w:bookmarkStart w:id="9" w:name="how-are-people-using-the-app"/>
-      <w:bookmarkStart w:id="10" w:name="_Toc98406951"/>
+      <w:bookmarkStart w:id="10" w:name="_Toc98490787"/>
       <w:bookmarkEnd w:id="6"/>
       <w:r>
         <w:t>1.2.2</w:t>
@@ -1503,7 +1503,7 @@
         <w:pStyle w:val="Heading3"/>
       </w:pPr>
       <w:bookmarkStart w:id="11" w:name="how-are-pepole-finding-the-app"/>
-      <w:bookmarkStart w:id="12" w:name="_Toc98406952"/>
+      <w:bookmarkStart w:id="12" w:name="_Toc98490788"/>
       <w:bookmarkEnd w:id="9"/>
       <w:r>
         <w:t>1.2.3</w:t>
@@ -1844,7 +1844,7 @@
   <w:abstractNum w:abstractNumId="0" w15:restartNumberingAfterBreak="0">
     <w:nsid w:val="EA454B4C"/>
     <w:multiLevelType w:val="multilevel"/>
-    <w:tmpl w:val="85EAF0B2"/>
+    <w:tmpl w:val="FE245B58"/>
     <w:lvl w:ilvl="0">
       <w:numFmt w:val="bullet"/>
       <w:lvlText w:val="•"/>
@@ -3022,7 +3022,7 @@
   <w:abstractNum w:abstractNumId="21" w15:restartNumberingAfterBreak="0">
     <w:nsid w:val="2C1AE401"/>
     <w:multiLevelType w:val="multilevel"/>
-    <w:tmpl w:val="5F628DA6"/>
+    <w:tmpl w:val="A2DC813A"/>
     <w:lvl w:ilvl="0">
       <w:numFmt w:val="bullet"/>
       <w:lvlText w:val=" "/>

</xml_diff>